<commit_message>
update CDM and word
</commit_message>
<xml_diff>
--- a/docs/B2012257_PhamQuangThai_PhanII_ChuongI.docx
+++ b/docs/B2012257_PhamQuangThai_PhanII_ChuongI.docx
@@ -1888,7 +1888,21 @@
                 <w:rStyle w:val="Hyperlink"/>
                 <w:noProof/>
               </w:rPr>
-              <w:t>Mô tả bài toán:</w:t>
+              <w:t>Mô tả</w:t>
+            </w:r>
+            <w:r>
+              <w:rPr>
+                <w:rStyle w:val="Hyperlink"/>
+                <w:noProof/>
+              </w:rPr>
+              <w:t xml:space="preserve"> </w:t>
+            </w:r>
+            <w:r>
+              <w:rPr>
+                <w:rStyle w:val="Hyperlink"/>
+                <w:noProof/>
+              </w:rPr>
+              <w:t>bài toán:</w:t>
             </w:r>
             <w:r>
               <w:rPr>
@@ -6651,14 +6665,8 @@
         <w:rPr>
           <w:szCs w:val="26"/>
         </w:rPr>
-        <w:t xml:space="preserve">Về mặt kinh tế: Giúp cho các nhà phát triển nhỏ có thể tiết kiệm được chi phí khi phát hành game của mình, cũng như tăng khả năng quảng bá trò chơi. Từ đó, kiếm </w:t>
-      </w:r>
-      <w:r>
-        <w:rPr>
-          <w:szCs w:val="26"/>
-        </w:rPr>
         <w:lastRenderedPageBreak/>
-        <w:t>thêm thu nhập</w:t>
+        <w:t>Về mặt kinh tế: Giúp cho các nhà phát triển nhỏ có thể tiết kiệm được chi phí khi phát hành game của mình, cũng như tăng khả năng quảng bá trò chơi. Từ đó, kiếm thêm thu nhập</w:t>
       </w:r>
       <w:r>
         <w:rPr>
@@ -6710,6 +6718,12 @@
         <w:spacing w:line="288" w:lineRule="auto"/>
         <w:ind w:left="360"/>
         <w:jc w:val="both"/>
+        <w:sectPr>
+          <w:pgSz w:w="11906" w:h="16838" w:code="9"/>
+          <w:pgMar w:top="1701" w:right="1134" w:bottom="1701" w:left="1985" w:header="720" w:footer="720" w:gutter="0"/>
+          <w:cols w:space="720"/>
+          <w:docGrid w:linePitch="360"/>
+        </w:sectPr>
       </w:pPr>
       <w:r>
         <w:t>Quyển</w:t>
@@ -6813,6 +6827,27 @@
       <w:r>
         <w:t xml:space="preserve"> cùng.</w:t>
       </w:r>
+    </w:p>
+    <w:p>
+      <w:pPr>
+        <w:spacing w:line="288" w:lineRule="auto"/>
+        <w:ind w:left="360"/>
+        <w:jc w:val="both"/>
+        <w:sectPr>
+          <w:type w:val="continuous"/>
+          <w:pgSz w:w="11906" w:h="16838" w:code="9"/>
+          <w:pgMar w:top="1701" w:right="1134" w:bottom="1701" w:left="1985" w:header="720" w:footer="720" w:gutter="0"/>
+          <w:cols w:space="720"/>
+          <w:docGrid w:linePitch="360"/>
+        </w:sectPr>
+      </w:pPr>
+    </w:p>
+    <w:p>
+      <w:pPr>
+        <w:spacing w:line="288" w:lineRule="auto"/>
+        <w:ind w:left="360"/>
+        <w:jc w:val="both"/>
+      </w:pPr>
     </w:p>
     <w:p>
       <w:pPr>
@@ -6837,9 +6872,22 @@
     </w:p>
     <w:p>
       <w:pPr>
-        <w:pStyle w:val="heading2nolist"/>
+        <w:pStyle w:val="Heading2"/>
+        <w:numPr>
+          <w:ilvl w:val="0"/>
+          <w:numId w:val="0"/>
+        </w:numPr>
       </w:pPr>
       <w:bookmarkStart w:id="9" w:name="_Toc157115296"/>
+      <w:r>
+        <w:t>Chươn</w:t>
+      </w:r>
+      <w:r>
+        <w:t>g</w:t>
+      </w:r>
+      <w:r>
+        <w:t xml:space="preserve"> 1: </w:t>
+      </w:r>
       <w:r>
         <w:t>Mô tả bài toán:</w:t>
       </w:r>
@@ -6899,11 +6947,7 @@
         <w:t xml:space="preserve"> </w:t>
       </w:r>
       <w:r>
-        <w:t xml:space="preserve">Đồ hoạ game ngày càng đẹp theo sự mạnh lên của phần cứng. Số lượng game cũng ngày càng nhiều nhưng hầu hết đều học theo những thể loại và chủ đề đã thành công trước đó nên sự đang dạng về phong cách chơi game ngày nay ngày càng giảm. Do các studio game bị ràng buộc về nội dung bởi các bên phát hành game. Họ là những bên đầu tư chi phí nên họ sẽ lựa chọn đầu tư một số tiền lớn vào một thể loại game đang là xu hướng của xã hội. Vì thế, các trò chơi ngày càng </w:t>
-      </w:r>
-      <w:r>
-        <w:lastRenderedPageBreak/>
-        <w:t xml:space="preserve">giống nhau về thể loại và cách chơi. Dần dần gây nhàm chán cho người chơi. </w:t>
+        <w:t xml:space="preserve">Đồ hoạ game ngày càng đẹp theo sự mạnh lên của phần cứng. Số lượng game cũng ngày càng nhiều nhưng hầu hết đều học theo những thể loại và chủ đề đã thành công trước đó nên sự đang dạng về phong cách chơi game ngày nay ngày càng giảm. Do các studio game bị ràng buộc về nội dung bởi các bên phát hành game. Họ là những bên đầu tư chi phí nên họ sẽ lựa chọn đầu tư một số tiền lớn vào một thể loại game đang là xu hướng của xã hội. Vì thế, các trò chơi ngày càng giống nhau về thể loại và cách chơi. Dần dần gây nhàm chán cho người chơi. </w:t>
       </w:r>
       <w:r>
         <w:t>Vì vậy nó đã t</w:t>
@@ -7190,11 +7234,7 @@
         <w:t xml:space="preserve"> xem danh sách các nhà phát triển có trên hệ thống,</w:t>
       </w:r>
       <w:r>
-        <w:t xml:space="preserve"> theo dõi, mua trò chơi, đánh giá trò chơi, đăng (chỉnh sửa và xoá) bài viết </w:t>
-      </w:r>
-      <w:r>
-        <w:lastRenderedPageBreak/>
-        <w:t>lên diễn đàn, bình luận</w:t>
+        <w:t xml:space="preserve"> theo dõi, mua trò chơi, đánh giá trò chơi, đăng (chỉnh sửa và xoá) bài viết lên diễn đàn, bình luận</w:t>
       </w:r>
       <w:r>
         <w:t xml:space="preserve">, đăng tải </w:t>
@@ -7572,11 +7612,7 @@
         <w:t>đăng</w:t>
       </w:r>
       <w:r>
-        <w:t xml:space="preserve"> người dùng có thể để lại các bình luận, được quản lý qua: nội dung bình luận, </w:t>
-      </w:r>
-      <w:r>
-        <w:lastRenderedPageBreak/>
-        <w:t>ngày đăng</w:t>
+        <w:t xml:space="preserve"> người dùng có thể để lại các bình luận, được quản lý qua: nội dung bình luận, ngày đăng</w:t>
       </w:r>
       <w:r>
         <w:t xml:space="preserve">. Một bài </w:t>
@@ -7781,7 +7817,6 @@
         <w:rPr>
           <w:noProof/>
         </w:rPr>
-        <w:lastRenderedPageBreak/>
         <w:drawing>
           <wp:inline distT="0" distB="0" distL="0" distR="0" wp14:anchorId="517BC827" wp14:editId="4142C04A">
             <wp:extent cx="5579745" cy="6156960"/>
@@ -7854,7 +7889,6 @@
         <w:rPr>
           <w:noProof/>
         </w:rPr>
-        <w:lastRenderedPageBreak/>
         <w:drawing>
           <wp:inline distT="0" distB="0" distL="0" distR="0" wp14:anchorId="4C6C2E5C" wp14:editId="287488AB">
             <wp:extent cx="2582265" cy="1989481"/>
@@ -8345,7 +8379,6 @@
         <w:rPr>
           <w:noProof/>
         </w:rPr>
-        <w:lastRenderedPageBreak/>
         <w:drawing>
           <wp:inline distT="0" distB="0" distL="0" distR="0" wp14:anchorId="75CE72B5" wp14:editId="4CB78D07">
             <wp:extent cx="5579745" cy="2384425"/>
@@ -8878,7 +8911,6 @@
               <w:jc w:val="both"/>
             </w:pPr>
             <w:r>
-              <w:lastRenderedPageBreak/>
               <w:t>Hệ thống chuyển hướng đến trang đăng nhập của Google</w:t>
             </w:r>
           </w:p>
@@ -8936,7 +8968,6 @@
               <w:jc w:val="both"/>
             </w:pPr>
             <w:r>
-              <w:lastRenderedPageBreak/>
               <w:t>Luồng luân phiên/đặc biệt</w:t>
             </w:r>
           </w:p>
@@ -9465,7 +9496,6 @@
               <w:jc w:val="both"/>
             </w:pPr>
             <w:r>
-              <w:lastRenderedPageBreak/>
               <w:t>Hệ thống đăng xuất tài khoản người dùng và chuyển hướng về trang chủ</w:t>
             </w:r>
           </w:p>
@@ -9481,7 +9511,6 @@
               <w:jc w:val="both"/>
             </w:pPr>
             <w:r>
-              <w:lastRenderedPageBreak/>
               <w:t>Các luồng sự kiện con</w:t>
             </w:r>
           </w:p>
@@ -9937,7 +9966,6 @@
               <w:jc w:val="both"/>
             </w:pPr>
             <w:r>
-              <w:lastRenderedPageBreak/>
               <w:t>Hệ thống hiển thị chi tiết của dự án đó</w:t>
             </w:r>
           </w:p>
@@ -9953,7 +9981,6 @@
               <w:jc w:val="both"/>
             </w:pPr>
             <w:r>
-              <w:lastRenderedPageBreak/>
               <w:t>Các luồng sự kiện con</w:t>
             </w:r>
           </w:p>
@@ -10379,7 +10406,6 @@
               <w:jc w:val="both"/>
             </w:pPr>
             <w:r>
-              <w:lastRenderedPageBreak/>
               <w:t>Chọn menu tài khoản ở góc phải trên</w:t>
             </w:r>
           </w:p>
@@ -10421,7 +10447,6 @@
               <w:jc w:val="both"/>
             </w:pPr>
             <w:r>
-              <w:lastRenderedPageBreak/>
               <w:t>Các luồng sự kiện con</w:t>
             </w:r>
           </w:p>
@@ -10573,10 +10598,7 @@
         <w:ind w:left="720"/>
       </w:pPr>
       <w:r>
-        <w:t>Mô tả chi tiết usecase</w:t>
-      </w:r>
-      <w:r>
-        <w:t xml:space="preserve"> tìm kiếm và lọc dự án</w:t>
+        <w:t>Mô tả chi tiết usecase tìm kiếm và lọc dự án</w:t>
       </w:r>
     </w:p>
     <w:p>
@@ -10844,7 +10866,6 @@
               <w:jc w:val="both"/>
             </w:pPr>
             <w:r>
-              <w:lastRenderedPageBreak/>
               <w:t>Các mối quan hệ:</w:t>
             </w:r>
           </w:p>
@@ -11108,10 +11129,7 @@
         <w:ind w:left="720"/>
       </w:pPr>
       <w:r>
-        <w:t>Mô tả chi tiết usecase</w:t>
-      </w:r>
-      <w:r>
-        <w:t xml:space="preserve"> quản lý dự </w:t>
+        <w:t xml:space="preserve">Mô tả chi tiết usecase quản lý dự </w:t>
       </w:r>
       <w:r>
         <w:t>án</w:t>
@@ -11359,7 +11377,6 @@
               <w:jc w:val="both"/>
             </w:pPr>
             <w:r>
-              <w:lastRenderedPageBreak/>
               <w:t>Các thành phần tham gia và mối quan tâm</w:t>
             </w:r>
           </w:p>
@@ -12012,10 +12029,7 @@
         <w:ind w:left="720"/>
       </w:pPr>
       <w:r>
-        <w:t>Mô tả chi tiết usecase</w:t>
-      </w:r>
-      <w:r>
-        <w:t xml:space="preserve"> báo xấu dự án</w:t>
+        <w:t>Mô tả chi tiết usecase báo xấu dự án</w:t>
       </w:r>
     </w:p>
     <w:p>
@@ -12564,7 +12578,6 @@
               <w:jc w:val="both"/>
             </w:pPr>
             <w:r>
-              <w:lastRenderedPageBreak/>
               <w:t>Bấm “Gữi”</w:t>
             </w:r>
           </w:p>
@@ -12600,7 +12613,6 @@
               <w:jc w:val="both"/>
             </w:pPr>
             <w:r>
-              <w:lastRenderedPageBreak/>
               <w:t>Các luồng sự kiện con</w:t>
             </w:r>
           </w:p>
@@ -12682,10 +12694,7 @@
         <w:ind w:left="720"/>
       </w:pPr>
       <w:r>
-        <w:t>Mô tả chi tiết usecase</w:t>
-      </w:r>
-      <w:r>
-        <w:t xml:space="preserve"> quản lý bài viết</w:t>
+        <w:t>Mô tả chi tiết usecase quản lý bài viết</w:t>
       </w:r>
     </w:p>
     <w:p>
@@ -13183,7 +13192,6 @@
               <w:jc w:val="both"/>
             </w:pPr>
             <w:r>
-              <w:lastRenderedPageBreak/>
               <w:t>Chọn “Quản lý bài viết”</w:t>
             </w:r>
           </w:p>
@@ -13219,7 +13227,6 @@
               <w:jc w:val="both"/>
             </w:pPr>
             <w:r>
-              <w:lastRenderedPageBreak/>
               <w:t>Các luồng sự kiện con</w:t>
             </w:r>
           </w:p>
@@ -13589,7 +13596,6 @@
       </w:pPr>
       <w:bookmarkStart w:id="32" w:name="_Toc157115316"/>
       <w:r>
-        <w:lastRenderedPageBreak/>
         <w:t>Chức năng bình luận</w:t>
       </w:r>
       <w:r>
@@ -13602,10 +13608,7 @@
         <w:ind w:left="720"/>
       </w:pPr>
       <w:r>
-        <w:t>Mô tả chi tiết usecase</w:t>
-      </w:r>
-      <w:r>
-        <w:t xml:space="preserve"> bình luận bài viết</w:t>
+        <w:t>Mô tả chi tiết usecase bình luận bài viết</w:t>
       </w:r>
     </w:p>
     <w:p>
@@ -14225,7 +14228,6 @@
       </w:pPr>
       <w:bookmarkStart w:id="33" w:name="_Toc157115317"/>
       <w:r>
-        <w:lastRenderedPageBreak/>
         <w:t>Chức năng báo xấu bài viết</w:t>
       </w:r>
       <w:bookmarkEnd w:id="33"/>
@@ -14235,10 +14237,7 @@
         <w:ind w:left="720"/>
       </w:pPr>
       <w:r>
-        <w:t>Mô tả chi tiết usecase</w:t>
-      </w:r>
-      <w:r>
-        <w:t xml:space="preserve"> báo xấu bài viết</w:t>
+        <w:t>Mô tả chi tiết usecase báo xấu bài viết</w:t>
       </w:r>
     </w:p>
     <w:p>
@@ -14898,7 +14897,6 @@
       </w:pPr>
       <w:bookmarkStart w:id="34" w:name="_Toc157115318"/>
       <w:r>
-        <w:lastRenderedPageBreak/>
         <w:t xml:space="preserve">Chức năng </w:t>
       </w:r>
       <w:r>
@@ -14914,10 +14912,7 @@
         <w:ind w:left="720"/>
       </w:pPr>
       <w:r>
-        <w:t>Mô tả chi tiết usecase</w:t>
-      </w:r>
-      <w:r>
-        <w:t xml:space="preserve"> thêm vào mục theo dõi</w:t>
+        <w:t>Mô tả chi tiết usecase thêm vào mục theo dõi</w:t>
       </w:r>
     </w:p>
     <w:p>
@@ -15560,7 +15555,6 @@
       </w:pPr>
       <w:bookmarkStart w:id="35" w:name="_Toc157115319"/>
       <w:r>
-        <w:lastRenderedPageBreak/>
         <w:t>Chức năng mua hàng</w:t>
       </w:r>
       <w:bookmarkEnd w:id="35"/>
@@ -15570,10 +15564,7 @@
         <w:ind w:left="720"/>
       </w:pPr>
       <w:r>
-        <w:t>Mô tả chi tiết usecase</w:t>
-      </w:r>
-      <w:r>
-        <w:t xml:space="preserve"> mua hàng</w:t>
+        <w:t>Mô tả chi tiết usecase mua hàng</w:t>
       </w:r>
     </w:p>
     <w:p>
@@ -16156,7 +16147,6 @@
               <w:jc w:val="both"/>
             </w:pPr>
             <w:r>
-              <w:lastRenderedPageBreak/>
               <w:t>Các luồng sự kiện con</w:t>
             </w:r>
           </w:p>
@@ -16297,10 +16287,7 @@
         <w:ind w:left="720"/>
       </w:pPr>
       <w:r>
-        <w:t>Mô tả chi tiết usecase</w:t>
-      </w:r>
-      <w:r>
-        <w:t xml:space="preserve"> đánh giá</w:t>
+        <w:t>Mô tả chi tiết usecase đánh giá</w:t>
       </w:r>
     </w:p>
     <w:p>
@@ -16727,7 +16714,6 @@
               <w:jc w:val="both"/>
             </w:pPr>
             <w:r>
-              <w:lastRenderedPageBreak/>
               <w:t>Extend (mở rộng):</w:t>
             </w:r>
           </w:p>
@@ -16758,7 +16744,6 @@
               <w:jc w:val="both"/>
             </w:pPr>
             <w:r>
-              <w:lastRenderedPageBreak/>
               <w:t>Luồng xử lý bình thường</w:t>
             </w:r>
           </w:p>
@@ -16997,7 +16982,9 @@
         <w:jc w:val="center"/>
       </w:pPr>
       <w:r>
-        <w:lastRenderedPageBreak/>
+        <w:rPr>
+          <w:noProof/>
+        </w:rPr>
         <w:drawing>
           <wp:inline distT="0" distB="0" distL="0" distR="0" wp14:anchorId="5E7B73DB" wp14:editId="1228EBB0">
             <wp:extent cx="5579745" cy="5224145"/>
@@ -17135,10 +17122,7 @@
         <w:ind w:left="720"/>
       </w:pPr>
       <w:r>
-        <w:t>Mô tả chi tiết usecase</w:t>
-      </w:r>
-      <w:r>
-        <w:t xml:space="preserve"> quản lý người dùng</w:t>
+        <w:t>Mô tả chi tiết usecase quản lý người dùng</w:t>
       </w:r>
     </w:p>
     <w:p>
@@ -17214,7 +17198,6 @@
               <w:jc w:val="both"/>
             </w:pPr>
             <w:r>
-              <w:lastRenderedPageBreak/>
               <w:t>Mã yêu cầu</w:t>
             </w:r>
           </w:p>
@@ -17951,7 +17934,6 @@
                 <w:i/>
                 <w:iCs/>
               </w:rPr>
-              <w:lastRenderedPageBreak/>
               <w:t>(xảy ra ở bước 4 của luồng bình thường)</w:t>
             </w:r>
           </w:p>
@@ -18036,7 +18018,6 @@
               <w:jc w:val="both"/>
             </w:pPr>
             <w:r>
-              <w:lastRenderedPageBreak/>
               <w:t>Luồng luân phiên/đặc biệt</w:t>
             </w:r>
           </w:p>
@@ -18083,10 +18064,7 @@
         <w:ind w:left="720"/>
       </w:pPr>
       <w:r>
-        <w:t>Mô tả chi tiết usecase</w:t>
-      </w:r>
-      <w:r>
-        <w:t xml:space="preserve"> quản lý diễn đàn</w:t>
+        <w:t>Mô tả chi tiết usecase quản lý diễn đàn</w:t>
       </w:r>
     </w:p>
     <w:p>
@@ -18525,7 +18503,6 @@
               <w:jc w:val="both"/>
             </w:pPr>
             <w:r>
-              <w:lastRenderedPageBreak/>
               <w:t>Generalization (tổng quát hoá):</w:t>
             </w:r>
             <w:r>
@@ -18551,7 +18528,6 @@
               <w:jc w:val="both"/>
             </w:pPr>
             <w:r>
-              <w:lastRenderedPageBreak/>
               <w:t>Luồng xử lý bình thường</w:t>
             </w:r>
           </w:p>
@@ -18963,7 +18939,6 @@
               <w:jc w:val="both"/>
             </w:pPr>
             <w:r>
-              <w:lastRenderedPageBreak/>
               <w:t xml:space="preserve">Chọn </w:t>
             </w:r>
             <w:r>
@@ -19043,7 +19018,6 @@
               <w:jc w:val="both"/>
             </w:pPr>
             <w:r>
-              <w:lastRenderedPageBreak/>
               <w:t>Luồng luân phiên/đặc biệt</w:t>
             </w:r>
           </w:p>
@@ -19095,10 +19069,7 @@
         <w:ind w:left="720"/>
       </w:pPr>
       <w:r>
-        <w:t>Mô tả chi tiết usecase</w:t>
-      </w:r>
-      <w:r>
-        <w:t xml:space="preserve"> quản lý báo xấu</w:t>
+        <w:t>Mô tả chi tiết usecase quản lý báo xấu</w:t>
       </w:r>
     </w:p>
     <w:p>
@@ -19556,7 +19527,6 @@
               <w:jc w:val="both"/>
             </w:pPr>
             <w:r>
-              <w:lastRenderedPageBreak/>
               <w:t>Luồng xử lý bình thường</w:t>
             </w:r>
           </w:p>
@@ -19935,10 +19905,7 @@
         <w:ind w:left="720"/>
       </w:pPr>
       <w:r>
-        <w:t>Mô tả chi tiết usecase</w:t>
-      </w:r>
-      <w:r>
-        <w:t xml:space="preserve">  thống kê</w:t>
+        <w:t>Mô tả chi tiết usecase  thống kê</w:t>
       </w:r>
     </w:p>
     <w:p>
@@ -19949,7 +19916,6 @@
         <w:rPr>
           <w:noProof/>
         </w:rPr>
-        <w:lastRenderedPageBreak/>
         <w:drawing>
           <wp:inline distT="0" distB="0" distL="0" distR="0" wp14:anchorId="6CB9098A" wp14:editId="26FF9036">
             <wp:extent cx="5579745" cy="2590800"/>
@@ -20589,7 +20555,6 @@
         <w:jc w:val="both"/>
       </w:pPr>
       <w:r>
-        <w:lastRenderedPageBreak/>
         <w:t xml:space="preserve">Hệ thống luôn </w:t>
       </w:r>
       <w:r>
@@ -20986,6 +20951,7 @@
         <w:jc w:val="both"/>
       </w:pPr>
       <w:r>
+        <w:lastRenderedPageBreak/>
         <w:t>Edge: phiên bản &gt; 90</w:t>
       </w:r>
       <w:r>
@@ -21134,7 +21100,6 @@
         <w:jc w:val="both"/>
       </w:pPr>
       <w:r>
-        <w:lastRenderedPageBreak/>
         <w:t>Cung cấp đầy đủ các tính năng đã đề ra</w:t>
       </w:r>
       <w:r>
@@ -21176,6 +21141,78 @@
       </w:r>
       <w:r>
         <w:t>.</w:t>
+      </w:r>
+    </w:p>
+    <w:p>
+      <w:pPr>
+        <w:pStyle w:val="Heading2"/>
+        <w:numPr>
+          <w:ilvl w:val="0"/>
+          <w:numId w:val="0"/>
+        </w:numPr>
+      </w:pPr>
+      <w:r>
+        <w:t>Chương 2: Thiết kế và cài đặt giải pháp</w:t>
+      </w:r>
+    </w:p>
+    <w:p>
+      <w:pPr>
+        <w:pStyle w:val="Heading3"/>
+        <w:numPr>
+          <w:ilvl w:val="0"/>
+          <w:numId w:val="34"/>
+        </w:numPr>
+      </w:pPr>
+      <w:r>
+        <w:t>Tổng quan hệ thống</w:t>
+      </w:r>
+    </w:p>
+    <w:p>
+      <w:pPr>
+        <w:pStyle w:val="Heading3"/>
+        <w:numPr>
+          <w:ilvl w:val="0"/>
+          <w:numId w:val="34"/>
+        </w:numPr>
+      </w:pPr>
+      <w:r>
+        <w:t>Kiến trúc hệ thống</w:t>
+      </w:r>
+    </w:p>
+    <w:p>
+      <w:pPr>
+        <w:pStyle w:val="Heading3"/>
+        <w:numPr>
+          <w:ilvl w:val="0"/>
+          <w:numId w:val="34"/>
+        </w:numPr>
+      </w:pPr>
+      <w:r>
+        <w:t>Thiết kế dữ liệu</w:t>
+      </w:r>
+    </w:p>
+    <w:p>
+      <w:pPr>
+        <w:pStyle w:val="Heading3"/>
+        <w:numPr>
+          <w:ilvl w:val="0"/>
+          <w:numId w:val="34"/>
+        </w:numPr>
+      </w:pPr>
+      <w:r>
+        <w:t>Thiết kế giao diện</w:t>
+      </w:r>
+    </w:p>
+    <w:p>
+      <w:pPr>
+        <w:pStyle w:val="Heading3"/>
+        <w:numPr>
+          <w:ilvl w:val="0"/>
+          <w:numId w:val="34"/>
+        </w:numPr>
+      </w:pPr>
+      <w:r>
+        <w:t>Thiết kế chức năng</w:t>
       </w:r>
     </w:p>
     <w:p>
@@ -21362,7 +21399,6 @@
     <w:lvl w:ilvl="0" w:tplc="EA846014">
       <w:start w:val="1"/>
       <w:numFmt w:val="decimal"/>
-      <w:pStyle w:val="Heading2"/>
       <w:lvlText w:val="%1."/>
       <w:lvlJc w:val="left"/>
       <w:pPr>
@@ -21535,6 +21571,181 @@
     </w:lvl>
   </w:abstractNum>
   <w:abstractNum w:abstractNumId="3" w15:restartNumberingAfterBreak="0">
+    <w:nsid w:val="12296C21"/>
+    <w:multiLevelType w:val="hybridMultilevel"/>
+    <w:tmpl w:val="373C41DE"/>
+    <w:lvl w:ilvl="0" w:tplc="370C4F54">
+      <w:start w:val="1"/>
+      <w:numFmt w:val="decimal"/>
+      <w:lvlText w:val="%1."/>
+      <w:lvlJc w:val="left"/>
+      <w:pPr>
+        <w:ind w:left="717" w:hanging="360"/>
+      </w:pPr>
+      <w:rPr>
+        <w:rFonts w:hint="default"/>
+      </w:rPr>
+    </w:lvl>
+    <w:lvl w:ilvl="1" w:tplc="04090019" w:tentative="1">
+      <w:start w:val="1"/>
+      <w:numFmt w:val="lowerLetter"/>
+      <w:lvlText w:val="%2."/>
+      <w:lvlJc w:val="left"/>
+      <w:pPr>
+        <w:ind w:left="1437" w:hanging="360"/>
+      </w:pPr>
+    </w:lvl>
+    <w:lvl w:ilvl="2" w:tplc="0409001B" w:tentative="1">
+      <w:start w:val="1"/>
+      <w:numFmt w:val="lowerRoman"/>
+      <w:lvlText w:val="%3."/>
+      <w:lvlJc w:val="right"/>
+      <w:pPr>
+        <w:ind w:left="2157" w:hanging="180"/>
+      </w:pPr>
+    </w:lvl>
+    <w:lvl w:ilvl="3" w:tplc="0409000F" w:tentative="1">
+      <w:start w:val="1"/>
+      <w:numFmt w:val="decimal"/>
+      <w:lvlText w:val="%4."/>
+      <w:lvlJc w:val="left"/>
+      <w:pPr>
+        <w:ind w:left="2877" w:hanging="360"/>
+      </w:pPr>
+    </w:lvl>
+    <w:lvl w:ilvl="4" w:tplc="04090019" w:tentative="1">
+      <w:start w:val="1"/>
+      <w:numFmt w:val="lowerLetter"/>
+      <w:lvlText w:val="%5."/>
+      <w:lvlJc w:val="left"/>
+      <w:pPr>
+        <w:ind w:left="3597" w:hanging="360"/>
+      </w:pPr>
+    </w:lvl>
+    <w:lvl w:ilvl="5" w:tplc="0409001B" w:tentative="1">
+      <w:start w:val="1"/>
+      <w:numFmt w:val="lowerRoman"/>
+      <w:lvlText w:val="%6."/>
+      <w:lvlJc w:val="right"/>
+      <w:pPr>
+        <w:ind w:left="4317" w:hanging="180"/>
+      </w:pPr>
+    </w:lvl>
+    <w:lvl w:ilvl="6" w:tplc="0409000F" w:tentative="1">
+      <w:start w:val="1"/>
+      <w:numFmt w:val="decimal"/>
+      <w:lvlText w:val="%7."/>
+      <w:lvlJc w:val="left"/>
+      <w:pPr>
+        <w:ind w:left="5037" w:hanging="360"/>
+      </w:pPr>
+    </w:lvl>
+    <w:lvl w:ilvl="7" w:tplc="04090019" w:tentative="1">
+      <w:start w:val="1"/>
+      <w:numFmt w:val="lowerLetter"/>
+      <w:lvlText w:val="%8."/>
+      <w:lvlJc w:val="left"/>
+      <w:pPr>
+        <w:ind w:left="5757" w:hanging="360"/>
+      </w:pPr>
+    </w:lvl>
+    <w:lvl w:ilvl="8" w:tplc="0409001B" w:tentative="1">
+      <w:start w:val="1"/>
+      <w:numFmt w:val="lowerRoman"/>
+      <w:lvlText w:val="%9."/>
+      <w:lvlJc w:val="right"/>
+      <w:pPr>
+        <w:ind w:left="6477" w:hanging="180"/>
+      </w:pPr>
+    </w:lvl>
+  </w:abstractNum>
+  <w:abstractNum w:abstractNumId="4" w15:restartNumberingAfterBreak="0">
+    <w:nsid w:val="150E5F50"/>
+    <w:multiLevelType w:val="hybridMultilevel"/>
+    <w:tmpl w:val="B0401A4C"/>
+    <w:lvl w:ilvl="0" w:tplc="1D3007D0">
+      <w:start w:val="1"/>
+      <w:numFmt w:val="decimal"/>
+      <w:lvlText w:val="%1."/>
+      <w:lvlJc w:val="left"/>
+      <w:pPr>
+        <w:ind w:left="360" w:hanging="360"/>
+      </w:pPr>
+    </w:lvl>
+    <w:lvl w:ilvl="1" w:tplc="04090019" w:tentative="1">
+      <w:start w:val="1"/>
+      <w:numFmt w:val="lowerLetter"/>
+      <w:lvlText w:val="%2."/>
+      <w:lvlJc w:val="left"/>
+      <w:pPr>
+        <w:ind w:left="1080" w:hanging="360"/>
+      </w:pPr>
+    </w:lvl>
+    <w:lvl w:ilvl="2" w:tplc="0409001B" w:tentative="1">
+      <w:start w:val="1"/>
+      <w:numFmt w:val="lowerRoman"/>
+      <w:lvlText w:val="%3."/>
+      <w:lvlJc w:val="right"/>
+      <w:pPr>
+        <w:ind w:left="1800" w:hanging="180"/>
+      </w:pPr>
+    </w:lvl>
+    <w:lvl w:ilvl="3" w:tplc="0409000F" w:tentative="1">
+      <w:start w:val="1"/>
+      <w:numFmt w:val="decimal"/>
+      <w:lvlText w:val="%4."/>
+      <w:lvlJc w:val="left"/>
+      <w:pPr>
+        <w:ind w:left="2520" w:hanging="360"/>
+      </w:pPr>
+    </w:lvl>
+    <w:lvl w:ilvl="4" w:tplc="04090019" w:tentative="1">
+      <w:start w:val="1"/>
+      <w:numFmt w:val="lowerLetter"/>
+      <w:lvlText w:val="%5."/>
+      <w:lvlJc w:val="left"/>
+      <w:pPr>
+        <w:ind w:left="3240" w:hanging="360"/>
+      </w:pPr>
+    </w:lvl>
+    <w:lvl w:ilvl="5" w:tplc="0409001B" w:tentative="1">
+      <w:start w:val="1"/>
+      <w:numFmt w:val="lowerRoman"/>
+      <w:lvlText w:val="%6."/>
+      <w:lvlJc w:val="right"/>
+      <w:pPr>
+        <w:ind w:left="3960" w:hanging="180"/>
+      </w:pPr>
+    </w:lvl>
+    <w:lvl w:ilvl="6" w:tplc="0409000F" w:tentative="1">
+      <w:start w:val="1"/>
+      <w:numFmt w:val="decimal"/>
+      <w:lvlText w:val="%7."/>
+      <w:lvlJc w:val="left"/>
+      <w:pPr>
+        <w:ind w:left="4680" w:hanging="360"/>
+      </w:pPr>
+    </w:lvl>
+    <w:lvl w:ilvl="7" w:tplc="04090019" w:tentative="1">
+      <w:start w:val="1"/>
+      <w:numFmt w:val="lowerLetter"/>
+      <w:lvlText w:val="%8."/>
+      <w:lvlJc w:val="left"/>
+      <w:pPr>
+        <w:ind w:left="5400" w:hanging="360"/>
+      </w:pPr>
+    </w:lvl>
+    <w:lvl w:ilvl="8" w:tplc="0409001B" w:tentative="1">
+      <w:start w:val="1"/>
+      <w:numFmt w:val="lowerRoman"/>
+      <w:lvlText w:val="%9."/>
+      <w:lvlJc w:val="right"/>
+      <w:pPr>
+        <w:ind w:left="6120" w:hanging="180"/>
+      </w:pPr>
+    </w:lvl>
+  </w:abstractNum>
+  <w:abstractNum w:abstractNumId="5" w15:restartNumberingAfterBreak="0">
     <w:nsid w:val="19451E12"/>
     <w:multiLevelType w:val="hybridMultilevel"/>
     <w:tmpl w:val="7B9E000E"/>
@@ -21624,10 +21835,10 @@
       </w:pPr>
     </w:lvl>
   </w:abstractNum>
-  <w:abstractNum w:abstractNumId="4" w15:restartNumberingAfterBreak="0">
+  <w:abstractNum w:abstractNumId="6" w15:restartNumberingAfterBreak="0">
     <w:nsid w:val="1B287820"/>
     <w:multiLevelType w:val="hybridMultilevel"/>
-    <w:tmpl w:val="C63EBD32"/>
+    <w:tmpl w:val="F8BE591E"/>
     <w:lvl w:ilvl="0" w:tplc="8F24CDE6">
       <w:start w:val="1"/>
       <w:numFmt w:val="bullet"/>
@@ -21640,16 +21851,17 @@
         <w:rFonts w:ascii="Times New Roman" w:eastAsia="Times New Roman" w:hAnsi="Times New Roman" w:cs="Times New Roman" w:hint="default"/>
       </w:rPr>
     </w:lvl>
-    <w:lvl w:ilvl="1" w:tplc="8F24CDE6">
+    <w:lvl w:ilvl="1" w:tplc="AF422386">
       <w:start w:val="1"/>
       <w:numFmt w:val="bullet"/>
-      <w:lvlText w:val="-"/>
+      <w:lvlText w:val=""/>
       <w:lvlJc w:val="left"/>
       <w:pPr>
         <w:ind w:left="1080" w:hanging="360"/>
       </w:pPr>
       <w:rPr>
-        <w:rFonts w:ascii="Times New Roman" w:eastAsia="Times New Roman" w:hAnsi="Times New Roman" w:cs="Times New Roman" w:hint="default"/>
+        <w:rFonts w:ascii="Symbol" w:hAnsi="Symbol" w:hint="default"/>
+        <w:color w:val="auto"/>
       </w:rPr>
     </w:lvl>
     <w:lvl w:ilvl="2" w:tplc="04090003">
@@ -21737,7 +21949,7 @@
       </w:rPr>
     </w:lvl>
   </w:abstractNum>
-  <w:abstractNum w:abstractNumId="5" w15:restartNumberingAfterBreak="0">
+  <w:abstractNum w:abstractNumId="7" w15:restartNumberingAfterBreak="0">
     <w:nsid w:val="1DFD29FA"/>
     <w:multiLevelType w:val="hybridMultilevel"/>
     <w:tmpl w:val="2E2810F8"/>
@@ -21827,7 +22039,7 @@
       </w:pPr>
     </w:lvl>
   </w:abstractNum>
-  <w:abstractNum w:abstractNumId="6" w15:restartNumberingAfterBreak="0">
+  <w:abstractNum w:abstractNumId="8" w15:restartNumberingAfterBreak="0">
     <w:nsid w:val="1FC918DC"/>
     <w:multiLevelType w:val="hybridMultilevel"/>
     <w:tmpl w:val="EED6317E"/>
@@ -21940,7 +22152,7 @@
       </w:rPr>
     </w:lvl>
   </w:abstractNum>
-  <w:abstractNum w:abstractNumId="7" w15:restartNumberingAfterBreak="0">
+  <w:abstractNum w:abstractNumId="9" w15:restartNumberingAfterBreak="0">
     <w:nsid w:val="252C53CE"/>
     <w:multiLevelType w:val="multilevel"/>
     <w:tmpl w:val="CCE87F38"/>
@@ -22031,7 +22243,7 @@
       </w:pPr>
     </w:lvl>
   </w:abstractNum>
-  <w:abstractNum w:abstractNumId="8" w15:restartNumberingAfterBreak="0">
+  <w:abstractNum w:abstractNumId="10" w15:restartNumberingAfterBreak="0">
     <w:nsid w:val="2540535B"/>
     <w:multiLevelType w:val="hybridMultilevel"/>
     <w:tmpl w:val="E69EDF1E"/>
@@ -22144,7 +22356,7 @@
       </w:rPr>
     </w:lvl>
   </w:abstractNum>
-  <w:abstractNum w:abstractNumId="9" w15:restartNumberingAfterBreak="0">
+  <w:abstractNum w:abstractNumId="11" w15:restartNumberingAfterBreak="0">
     <w:nsid w:val="2728541D"/>
     <w:multiLevelType w:val="multilevel"/>
     <w:tmpl w:val="0409001F"/>
@@ -22230,7 +22442,7 @@
       </w:pPr>
     </w:lvl>
   </w:abstractNum>
-  <w:abstractNum w:abstractNumId="10" w15:restartNumberingAfterBreak="0">
+  <w:abstractNum w:abstractNumId="12" w15:restartNumberingAfterBreak="0">
     <w:nsid w:val="2A035D4B"/>
     <w:multiLevelType w:val="hybridMultilevel"/>
     <w:tmpl w:val="C054E1A0"/>
@@ -22320,7 +22532,7 @@
       </w:pPr>
     </w:lvl>
   </w:abstractNum>
-  <w:abstractNum w:abstractNumId="11" w15:restartNumberingAfterBreak="0">
+  <w:abstractNum w:abstractNumId="13" w15:restartNumberingAfterBreak="0">
     <w:nsid w:val="2B2E344A"/>
     <w:multiLevelType w:val="hybridMultilevel"/>
     <w:tmpl w:val="77686332"/>
@@ -22410,7 +22622,185 @@
       </w:pPr>
     </w:lvl>
   </w:abstractNum>
-  <w:abstractNum w:abstractNumId="12" w15:restartNumberingAfterBreak="0">
+  <w:abstractNum w:abstractNumId="14" w15:restartNumberingAfterBreak="0">
+    <w:nsid w:val="2CB30161"/>
+    <w:multiLevelType w:val="hybridMultilevel"/>
+    <w:tmpl w:val="06C2B506"/>
+    <w:lvl w:ilvl="0" w:tplc="C9CACCEC">
+      <w:start w:val="1"/>
+      <w:numFmt w:val="decimal"/>
+      <w:lvlText w:val="%1."/>
+      <w:lvlJc w:val="left"/>
+      <w:pPr>
+        <w:ind w:left="360" w:hanging="360"/>
+      </w:pPr>
+      <w:rPr>
+        <w:rFonts w:hint="default"/>
+      </w:rPr>
+    </w:lvl>
+    <w:lvl w:ilvl="1" w:tplc="04090019" w:tentative="1">
+      <w:start w:val="1"/>
+      <w:numFmt w:val="lowerLetter"/>
+      <w:lvlText w:val="%2."/>
+      <w:lvlJc w:val="left"/>
+      <w:pPr>
+        <w:ind w:left="1080" w:hanging="360"/>
+      </w:pPr>
+    </w:lvl>
+    <w:lvl w:ilvl="2" w:tplc="0409001B" w:tentative="1">
+      <w:start w:val="1"/>
+      <w:numFmt w:val="lowerRoman"/>
+      <w:lvlText w:val="%3."/>
+      <w:lvlJc w:val="right"/>
+      <w:pPr>
+        <w:ind w:left="1800" w:hanging="180"/>
+      </w:pPr>
+    </w:lvl>
+    <w:lvl w:ilvl="3" w:tplc="0409000F" w:tentative="1">
+      <w:start w:val="1"/>
+      <w:numFmt w:val="decimal"/>
+      <w:lvlText w:val="%4."/>
+      <w:lvlJc w:val="left"/>
+      <w:pPr>
+        <w:ind w:left="2520" w:hanging="360"/>
+      </w:pPr>
+    </w:lvl>
+    <w:lvl w:ilvl="4" w:tplc="04090019" w:tentative="1">
+      <w:start w:val="1"/>
+      <w:numFmt w:val="lowerLetter"/>
+      <w:lvlText w:val="%5."/>
+      <w:lvlJc w:val="left"/>
+      <w:pPr>
+        <w:ind w:left="3240" w:hanging="360"/>
+      </w:pPr>
+    </w:lvl>
+    <w:lvl w:ilvl="5" w:tplc="0409001B" w:tentative="1">
+      <w:start w:val="1"/>
+      <w:numFmt w:val="lowerRoman"/>
+      <w:lvlText w:val="%6."/>
+      <w:lvlJc w:val="right"/>
+      <w:pPr>
+        <w:ind w:left="3960" w:hanging="180"/>
+      </w:pPr>
+    </w:lvl>
+    <w:lvl w:ilvl="6" w:tplc="0409000F" w:tentative="1">
+      <w:start w:val="1"/>
+      <w:numFmt w:val="decimal"/>
+      <w:lvlText w:val="%7."/>
+      <w:lvlJc w:val="left"/>
+      <w:pPr>
+        <w:ind w:left="4680" w:hanging="360"/>
+      </w:pPr>
+    </w:lvl>
+    <w:lvl w:ilvl="7" w:tplc="04090019" w:tentative="1">
+      <w:start w:val="1"/>
+      <w:numFmt w:val="lowerLetter"/>
+      <w:lvlText w:val="%8."/>
+      <w:lvlJc w:val="left"/>
+      <w:pPr>
+        <w:ind w:left="5400" w:hanging="360"/>
+      </w:pPr>
+    </w:lvl>
+    <w:lvl w:ilvl="8" w:tplc="0409001B" w:tentative="1">
+      <w:start w:val="1"/>
+      <w:numFmt w:val="lowerRoman"/>
+      <w:lvlText w:val="%9."/>
+      <w:lvlJc w:val="right"/>
+      <w:pPr>
+        <w:ind w:left="6120" w:hanging="180"/>
+      </w:pPr>
+    </w:lvl>
+  </w:abstractNum>
+  <w:abstractNum w:abstractNumId="15" w15:restartNumberingAfterBreak="0">
+    <w:nsid w:val="35BD49AB"/>
+    <w:multiLevelType w:val="hybridMultilevel"/>
+    <w:tmpl w:val="48486F20"/>
+    <w:lvl w:ilvl="0" w:tplc="781C4842">
+      <w:start w:val="1"/>
+      <w:numFmt w:val="decimal"/>
+      <w:lvlText w:val="%1."/>
+      <w:lvlJc w:val="left"/>
+      <w:pPr>
+        <w:ind w:left="717" w:hanging="360"/>
+      </w:pPr>
+      <w:rPr>
+        <w:rFonts w:hint="default"/>
+      </w:rPr>
+    </w:lvl>
+    <w:lvl w:ilvl="1" w:tplc="04090019" w:tentative="1">
+      <w:start w:val="1"/>
+      <w:numFmt w:val="lowerLetter"/>
+      <w:lvlText w:val="%2."/>
+      <w:lvlJc w:val="left"/>
+      <w:pPr>
+        <w:ind w:left="1437" w:hanging="360"/>
+      </w:pPr>
+    </w:lvl>
+    <w:lvl w:ilvl="2" w:tplc="0409001B" w:tentative="1">
+      <w:start w:val="1"/>
+      <w:numFmt w:val="lowerRoman"/>
+      <w:lvlText w:val="%3."/>
+      <w:lvlJc w:val="right"/>
+      <w:pPr>
+        <w:ind w:left="2157" w:hanging="180"/>
+      </w:pPr>
+    </w:lvl>
+    <w:lvl w:ilvl="3" w:tplc="0409000F" w:tentative="1">
+      <w:start w:val="1"/>
+      <w:numFmt w:val="decimal"/>
+      <w:lvlText w:val="%4."/>
+      <w:lvlJc w:val="left"/>
+      <w:pPr>
+        <w:ind w:left="2877" w:hanging="360"/>
+      </w:pPr>
+    </w:lvl>
+    <w:lvl w:ilvl="4" w:tplc="04090019" w:tentative="1">
+      <w:start w:val="1"/>
+      <w:numFmt w:val="lowerLetter"/>
+      <w:lvlText w:val="%5."/>
+      <w:lvlJc w:val="left"/>
+      <w:pPr>
+        <w:ind w:left="3597" w:hanging="360"/>
+      </w:pPr>
+    </w:lvl>
+    <w:lvl w:ilvl="5" w:tplc="0409001B" w:tentative="1">
+      <w:start w:val="1"/>
+      <w:numFmt w:val="lowerRoman"/>
+      <w:lvlText w:val="%6."/>
+      <w:lvlJc w:val="right"/>
+      <w:pPr>
+        <w:ind w:left="4317" w:hanging="180"/>
+      </w:pPr>
+    </w:lvl>
+    <w:lvl w:ilvl="6" w:tplc="0409000F" w:tentative="1">
+      <w:start w:val="1"/>
+      <w:numFmt w:val="decimal"/>
+      <w:lvlText w:val="%7."/>
+      <w:lvlJc w:val="left"/>
+      <w:pPr>
+        <w:ind w:left="5037" w:hanging="360"/>
+      </w:pPr>
+    </w:lvl>
+    <w:lvl w:ilvl="7" w:tplc="04090019" w:tentative="1">
+      <w:start w:val="1"/>
+      <w:numFmt w:val="lowerLetter"/>
+      <w:lvlText w:val="%8."/>
+      <w:lvlJc w:val="left"/>
+      <w:pPr>
+        <w:ind w:left="5757" w:hanging="360"/>
+      </w:pPr>
+    </w:lvl>
+    <w:lvl w:ilvl="8" w:tplc="0409001B" w:tentative="1">
+      <w:start w:val="1"/>
+      <w:numFmt w:val="lowerRoman"/>
+      <w:lvlText w:val="%9."/>
+      <w:lvlJc w:val="right"/>
+      <w:pPr>
+        <w:ind w:left="6477" w:hanging="180"/>
+      </w:pPr>
+    </w:lvl>
+  </w:abstractNum>
+  <w:abstractNum w:abstractNumId="16" w15:restartNumberingAfterBreak="0">
     <w:nsid w:val="374B697D"/>
     <w:multiLevelType w:val="hybridMultilevel"/>
     <w:tmpl w:val="383A5374"/>
@@ -22499,7 +22889,7 @@
       </w:pPr>
     </w:lvl>
   </w:abstractNum>
-  <w:abstractNum w:abstractNumId="13" w15:restartNumberingAfterBreak="0">
+  <w:abstractNum w:abstractNumId="17" w15:restartNumberingAfterBreak="0">
     <w:nsid w:val="3D3C5DBF"/>
     <w:multiLevelType w:val="hybridMultilevel"/>
     <w:tmpl w:val="7B9E000E"/>
@@ -22589,7 +22979,7 @@
       </w:pPr>
     </w:lvl>
   </w:abstractNum>
-  <w:abstractNum w:abstractNumId="14" w15:restartNumberingAfterBreak="0">
+  <w:abstractNum w:abstractNumId="18" w15:restartNumberingAfterBreak="0">
     <w:nsid w:val="3E8817EF"/>
     <w:multiLevelType w:val="multilevel"/>
     <w:tmpl w:val="2BD63E2C"/>
@@ -22681,7 +23071,7 @@
       </w:pPr>
     </w:lvl>
   </w:abstractNum>
-  <w:abstractNum w:abstractNumId="15" w15:restartNumberingAfterBreak="0">
+  <w:abstractNum w:abstractNumId="19" w15:restartNumberingAfterBreak="0">
     <w:nsid w:val="3F00351D"/>
     <w:multiLevelType w:val="multilevel"/>
     <w:tmpl w:val="0409001F"/>
@@ -22767,7 +23157,7 @@
       </w:pPr>
     </w:lvl>
   </w:abstractNum>
-  <w:abstractNum w:abstractNumId="16" w15:restartNumberingAfterBreak="0">
+  <w:abstractNum w:abstractNumId="20" w15:restartNumberingAfterBreak="0">
     <w:nsid w:val="47C76970"/>
     <w:multiLevelType w:val="hybridMultilevel"/>
     <w:tmpl w:val="9952749E"/>
@@ -22880,7 +23270,7 @@
       </w:rPr>
     </w:lvl>
   </w:abstractNum>
-  <w:abstractNum w:abstractNumId="17" w15:restartNumberingAfterBreak="0">
+  <w:abstractNum w:abstractNumId="21" w15:restartNumberingAfterBreak="0">
     <w:nsid w:val="4FEA0187"/>
     <w:multiLevelType w:val="hybridMultilevel"/>
     <w:tmpl w:val="9DD8DD1C"/>
@@ -22969,7 +23359,7 @@
       </w:pPr>
     </w:lvl>
   </w:abstractNum>
-  <w:abstractNum w:abstractNumId="18" w15:restartNumberingAfterBreak="0">
+  <w:abstractNum w:abstractNumId="22" w15:restartNumberingAfterBreak="0">
     <w:nsid w:val="50F91FE5"/>
     <w:multiLevelType w:val="hybridMultilevel"/>
     <w:tmpl w:val="C3540900"/>
@@ -23058,7 +23448,7 @@
       </w:pPr>
     </w:lvl>
   </w:abstractNum>
-  <w:abstractNum w:abstractNumId="19" w15:restartNumberingAfterBreak="0">
+  <w:abstractNum w:abstractNumId="23" w15:restartNumberingAfterBreak="0">
     <w:nsid w:val="5172394B"/>
     <w:multiLevelType w:val="hybridMultilevel"/>
     <w:tmpl w:val="653AF3B6"/>
@@ -23147,7 +23537,7 @@
       </w:pPr>
     </w:lvl>
   </w:abstractNum>
-  <w:abstractNum w:abstractNumId="20" w15:restartNumberingAfterBreak="0">
+  <w:abstractNum w:abstractNumId="24" w15:restartNumberingAfterBreak="0">
     <w:nsid w:val="57407B88"/>
     <w:multiLevelType w:val="hybridMultilevel"/>
     <w:tmpl w:val="77686332"/>
@@ -23237,7 +23627,7 @@
       </w:pPr>
     </w:lvl>
   </w:abstractNum>
-  <w:abstractNum w:abstractNumId="21" w15:restartNumberingAfterBreak="0">
+  <w:abstractNum w:abstractNumId="25" w15:restartNumberingAfterBreak="0">
     <w:nsid w:val="5CB1443A"/>
     <w:multiLevelType w:val="hybridMultilevel"/>
     <w:tmpl w:val="227689CC"/>
@@ -23326,7 +23716,7 @@
       </w:pPr>
     </w:lvl>
   </w:abstractNum>
-  <w:abstractNum w:abstractNumId="22" w15:restartNumberingAfterBreak="0">
+  <w:abstractNum w:abstractNumId="26" w15:restartNumberingAfterBreak="0">
     <w:nsid w:val="5F38350E"/>
     <w:multiLevelType w:val="hybridMultilevel"/>
     <w:tmpl w:val="E3387F5A"/>
@@ -23415,7 +23805,7 @@
       </w:pPr>
     </w:lvl>
   </w:abstractNum>
-  <w:abstractNum w:abstractNumId="23" w15:restartNumberingAfterBreak="0">
+  <w:abstractNum w:abstractNumId="27" w15:restartNumberingAfterBreak="0">
     <w:nsid w:val="6030680F"/>
     <w:multiLevelType w:val="hybridMultilevel"/>
     <w:tmpl w:val="7B9E000E"/>
@@ -23505,7 +23895,7 @@
       </w:pPr>
     </w:lvl>
   </w:abstractNum>
-  <w:abstractNum w:abstractNumId="24" w15:restartNumberingAfterBreak="0">
+  <w:abstractNum w:abstractNumId="28" w15:restartNumberingAfterBreak="0">
     <w:nsid w:val="68474372"/>
     <w:multiLevelType w:val="multilevel"/>
     <w:tmpl w:val="0409001F"/>
@@ -23591,7 +23981,96 @@
       </w:pPr>
     </w:lvl>
   </w:abstractNum>
-  <w:abstractNum w:abstractNumId="25" w15:restartNumberingAfterBreak="0">
+  <w:abstractNum w:abstractNumId="29" w15:restartNumberingAfterBreak="0">
+    <w:nsid w:val="68B95D7D"/>
+    <w:multiLevelType w:val="hybridMultilevel"/>
+    <w:tmpl w:val="16CC1374"/>
+    <w:lvl w:ilvl="0" w:tplc="D3248C34">
+      <w:start w:val="1"/>
+      <w:numFmt w:val="decimal"/>
+      <w:lvlText w:val="%1."/>
+      <w:lvlJc w:val="left"/>
+      <w:pPr>
+        <w:ind w:left="720" w:hanging="360"/>
+      </w:pPr>
+      <w:rPr>
+        <w:rFonts w:hint="default"/>
+      </w:rPr>
+    </w:lvl>
+    <w:lvl w:ilvl="1" w:tplc="04090019" w:tentative="1">
+      <w:start w:val="1"/>
+      <w:numFmt w:val="lowerLetter"/>
+      <w:lvlText w:val="%2."/>
+      <w:lvlJc w:val="left"/>
+      <w:pPr>
+        <w:ind w:left="1440" w:hanging="360"/>
+      </w:pPr>
+    </w:lvl>
+    <w:lvl w:ilvl="2" w:tplc="0409001B" w:tentative="1">
+      <w:start w:val="1"/>
+      <w:numFmt w:val="lowerRoman"/>
+      <w:lvlText w:val="%3."/>
+      <w:lvlJc w:val="right"/>
+      <w:pPr>
+        <w:ind w:left="2160" w:hanging="180"/>
+      </w:pPr>
+    </w:lvl>
+    <w:lvl w:ilvl="3" w:tplc="0409000F" w:tentative="1">
+      <w:start w:val="1"/>
+      <w:numFmt w:val="decimal"/>
+      <w:lvlText w:val="%4."/>
+      <w:lvlJc w:val="left"/>
+      <w:pPr>
+        <w:ind w:left="2880" w:hanging="360"/>
+      </w:pPr>
+    </w:lvl>
+    <w:lvl w:ilvl="4" w:tplc="04090019" w:tentative="1">
+      <w:start w:val="1"/>
+      <w:numFmt w:val="lowerLetter"/>
+      <w:lvlText w:val="%5."/>
+      <w:lvlJc w:val="left"/>
+      <w:pPr>
+        <w:ind w:left="3600" w:hanging="360"/>
+      </w:pPr>
+    </w:lvl>
+    <w:lvl w:ilvl="5" w:tplc="0409001B" w:tentative="1">
+      <w:start w:val="1"/>
+      <w:numFmt w:val="lowerRoman"/>
+      <w:lvlText w:val="%6."/>
+      <w:lvlJc w:val="right"/>
+      <w:pPr>
+        <w:ind w:left="4320" w:hanging="180"/>
+      </w:pPr>
+    </w:lvl>
+    <w:lvl w:ilvl="6" w:tplc="0409000F" w:tentative="1">
+      <w:start w:val="1"/>
+      <w:numFmt w:val="decimal"/>
+      <w:lvlText w:val="%7."/>
+      <w:lvlJc w:val="left"/>
+      <w:pPr>
+        <w:ind w:left="5040" w:hanging="360"/>
+      </w:pPr>
+    </w:lvl>
+    <w:lvl w:ilvl="7" w:tplc="04090019" w:tentative="1">
+      <w:start w:val="1"/>
+      <w:numFmt w:val="lowerLetter"/>
+      <w:lvlText w:val="%8."/>
+      <w:lvlJc w:val="left"/>
+      <w:pPr>
+        <w:ind w:left="5760" w:hanging="360"/>
+      </w:pPr>
+    </w:lvl>
+    <w:lvl w:ilvl="8" w:tplc="0409001B" w:tentative="1">
+      <w:start w:val="1"/>
+      <w:numFmt w:val="lowerRoman"/>
+      <w:lvlText w:val="%9."/>
+      <w:lvlJc w:val="right"/>
+      <w:pPr>
+        <w:ind w:left="6480" w:hanging="180"/>
+      </w:pPr>
+    </w:lvl>
+  </w:abstractNum>
+  <w:abstractNum w:abstractNumId="30" w15:restartNumberingAfterBreak="0">
     <w:nsid w:val="68F672B5"/>
     <w:multiLevelType w:val="hybridMultilevel"/>
     <w:tmpl w:val="BBBE1DB2"/>
@@ -23680,7 +24159,7 @@
       </w:pPr>
     </w:lvl>
   </w:abstractNum>
-  <w:abstractNum w:abstractNumId="26" w15:restartNumberingAfterBreak="0">
+  <w:abstractNum w:abstractNumId="31" w15:restartNumberingAfterBreak="0">
     <w:nsid w:val="6A2551B4"/>
     <w:multiLevelType w:val="hybridMultilevel"/>
     <w:tmpl w:val="5374F300"/>
@@ -23793,7 +24272,7 @@
       </w:rPr>
     </w:lvl>
   </w:abstractNum>
-  <w:abstractNum w:abstractNumId="27" w15:restartNumberingAfterBreak="0">
+  <w:abstractNum w:abstractNumId="32" w15:restartNumberingAfterBreak="0">
     <w:nsid w:val="6ACD14F6"/>
     <w:multiLevelType w:val="hybridMultilevel"/>
     <w:tmpl w:val="675CCE6C"/>
@@ -23882,7 +24361,97 @@
       </w:pPr>
     </w:lvl>
   </w:abstractNum>
-  <w:abstractNum w:abstractNumId="28" w15:restartNumberingAfterBreak="0">
+  <w:abstractNum w:abstractNumId="33" w15:restartNumberingAfterBreak="0">
+    <w:nsid w:val="724C2BA3"/>
+    <w:multiLevelType w:val="hybridMultilevel"/>
+    <w:tmpl w:val="70887E5C"/>
+    <w:lvl w:ilvl="0" w:tplc="341C88A6">
+      <w:start w:val="1"/>
+      <w:numFmt w:val="decimal"/>
+      <w:pStyle w:val="Heading2"/>
+      <w:lvlText w:val="%1."/>
+      <w:lvlJc w:val="left"/>
+      <w:pPr>
+        <w:ind w:left="720" w:hanging="360"/>
+      </w:pPr>
+      <w:rPr>
+        <w:rFonts w:hint="default"/>
+      </w:rPr>
+    </w:lvl>
+    <w:lvl w:ilvl="1" w:tplc="04090019" w:tentative="1">
+      <w:start w:val="1"/>
+      <w:numFmt w:val="lowerLetter"/>
+      <w:lvlText w:val="%2."/>
+      <w:lvlJc w:val="left"/>
+      <w:pPr>
+        <w:ind w:left="1440" w:hanging="360"/>
+      </w:pPr>
+    </w:lvl>
+    <w:lvl w:ilvl="2" w:tplc="0409001B" w:tentative="1">
+      <w:start w:val="1"/>
+      <w:numFmt w:val="lowerRoman"/>
+      <w:lvlText w:val="%3."/>
+      <w:lvlJc w:val="right"/>
+      <w:pPr>
+        <w:ind w:left="2160" w:hanging="180"/>
+      </w:pPr>
+    </w:lvl>
+    <w:lvl w:ilvl="3" w:tplc="0409000F" w:tentative="1">
+      <w:start w:val="1"/>
+      <w:numFmt w:val="decimal"/>
+      <w:lvlText w:val="%4."/>
+      <w:lvlJc w:val="left"/>
+      <w:pPr>
+        <w:ind w:left="2880" w:hanging="360"/>
+      </w:pPr>
+    </w:lvl>
+    <w:lvl w:ilvl="4" w:tplc="04090019" w:tentative="1">
+      <w:start w:val="1"/>
+      <w:numFmt w:val="lowerLetter"/>
+      <w:lvlText w:val="%5."/>
+      <w:lvlJc w:val="left"/>
+      <w:pPr>
+        <w:ind w:left="3600" w:hanging="360"/>
+      </w:pPr>
+    </w:lvl>
+    <w:lvl w:ilvl="5" w:tplc="0409001B" w:tentative="1">
+      <w:start w:val="1"/>
+      <w:numFmt w:val="lowerRoman"/>
+      <w:lvlText w:val="%6."/>
+      <w:lvlJc w:val="right"/>
+      <w:pPr>
+        <w:ind w:left="4320" w:hanging="180"/>
+      </w:pPr>
+    </w:lvl>
+    <w:lvl w:ilvl="6" w:tplc="0409000F" w:tentative="1">
+      <w:start w:val="1"/>
+      <w:numFmt w:val="decimal"/>
+      <w:lvlText w:val="%7."/>
+      <w:lvlJc w:val="left"/>
+      <w:pPr>
+        <w:ind w:left="5040" w:hanging="360"/>
+      </w:pPr>
+    </w:lvl>
+    <w:lvl w:ilvl="7" w:tplc="04090019" w:tentative="1">
+      <w:start w:val="1"/>
+      <w:numFmt w:val="lowerLetter"/>
+      <w:lvlText w:val="%8."/>
+      <w:lvlJc w:val="left"/>
+      <w:pPr>
+        <w:ind w:left="5760" w:hanging="360"/>
+      </w:pPr>
+    </w:lvl>
+    <w:lvl w:ilvl="8" w:tplc="0409001B" w:tentative="1">
+      <w:start w:val="1"/>
+      <w:numFmt w:val="lowerRoman"/>
+      <w:lvlText w:val="%9."/>
+      <w:lvlJc w:val="right"/>
+      <w:pPr>
+        <w:ind w:left="6480" w:hanging="180"/>
+      </w:pPr>
+    </w:lvl>
+  </w:abstractNum>
+  <w:abstractNum w:abstractNumId="34" w15:restartNumberingAfterBreak="0">
     <w:nsid w:val="75EE0103"/>
     <w:multiLevelType w:val="hybridMultilevel"/>
     <w:tmpl w:val="66648B82"/>
@@ -23971,7 +24540,7 @@
       </w:pPr>
     </w:lvl>
   </w:abstractNum>
-  <w:abstractNum w:abstractNumId="29" w15:restartNumberingAfterBreak="0">
+  <w:abstractNum w:abstractNumId="35" w15:restartNumberingAfterBreak="0">
     <w:nsid w:val="7B607544"/>
     <w:multiLevelType w:val="hybridMultilevel"/>
     <w:tmpl w:val="F49A561E"/>
@@ -24061,95 +24630,202 @@
       </w:pPr>
     </w:lvl>
   </w:abstractNum>
+  <w:abstractNum w:abstractNumId="36" w15:restartNumberingAfterBreak="0">
+    <w:nsid w:val="7BCD44FE"/>
+    <w:multiLevelType w:val="hybridMultilevel"/>
+    <w:tmpl w:val="C22E021A"/>
+    <w:lvl w:ilvl="0" w:tplc="F33CDA84">
+      <w:start w:val="1"/>
+      <w:numFmt w:val="decimal"/>
+      <w:lvlText w:val="%1."/>
+      <w:lvlJc w:val="left"/>
+      <w:pPr>
+        <w:ind w:left="420" w:hanging="360"/>
+      </w:pPr>
+    </w:lvl>
+    <w:lvl w:ilvl="1" w:tplc="04090019" w:tentative="1">
+      <w:start w:val="1"/>
+      <w:numFmt w:val="lowerLetter"/>
+      <w:lvlText w:val="%2."/>
+      <w:lvlJc w:val="left"/>
+      <w:pPr>
+        <w:ind w:left="1140" w:hanging="360"/>
+      </w:pPr>
+    </w:lvl>
+    <w:lvl w:ilvl="2" w:tplc="0409001B" w:tentative="1">
+      <w:start w:val="1"/>
+      <w:numFmt w:val="lowerRoman"/>
+      <w:lvlText w:val="%3."/>
+      <w:lvlJc w:val="right"/>
+      <w:pPr>
+        <w:ind w:left="1860" w:hanging="180"/>
+      </w:pPr>
+    </w:lvl>
+    <w:lvl w:ilvl="3" w:tplc="0409000F" w:tentative="1">
+      <w:start w:val="1"/>
+      <w:numFmt w:val="decimal"/>
+      <w:lvlText w:val="%4."/>
+      <w:lvlJc w:val="left"/>
+      <w:pPr>
+        <w:ind w:left="2580" w:hanging="360"/>
+      </w:pPr>
+    </w:lvl>
+    <w:lvl w:ilvl="4" w:tplc="04090019" w:tentative="1">
+      <w:start w:val="1"/>
+      <w:numFmt w:val="lowerLetter"/>
+      <w:lvlText w:val="%5."/>
+      <w:lvlJc w:val="left"/>
+      <w:pPr>
+        <w:ind w:left="3300" w:hanging="360"/>
+      </w:pPr>
+    </w:lvl>
+    <w:lvl w:ilvl="5" w:tplc="0409001B" w:tentative="1">
+      <w:start w:val="1"/>
+      <w:numFmt w:val="lowerRoman"/>
+      <w:lvlText w:val="%6."/>
+      <w:lvlJc w:val="right"/>
+      <w:pPr>
+        <w:ind w:left="4020" w:hanging="180"/>
+      </w:pPr>
+    </w:lvl>
+    <w:lvl w:ilvl="6" w:tplc="0409000F" w:tentative="1">
+      <w:start w:val="1"/>
+      <w:numFmt w:val="decimal"/>
+      <w:lvlText w:val="%7."/>
+      <w:lvlJc w:val="left"/>
+      <w:pPr>
+        <w:ind w:left="4740" w:hanging="360"/>
+      </w:pPr>
+    </w:lvl>
+    <w:lvl w:ilvl="7" w:tplc="04090019" w:tentative="1">
+      <w:start w:val="1"/>
+      <w:numFmt w:val="lowerLetter"/>
+      <w:lvlText w:val="%8."/>
+      <w:lvlJc w:val="left"/>
+      <w:pPr>
+        <w:ind w:left="5460" w:hanging="360"/>
+      </w:pPr>
+    </w:lvl>
+    <w:lvl w:ilvl="8" w:tplc="0409001B" w:tentative="1">
+      <w:start w:val="1"/>
+      <w:numFmt w:val="lowerRoman"/>
+      <w:lvlText w:val="%9."/>
+      <w:lvlJc w:val="right"/>
+      <w:pPr>
+        <w:ind w:left="6180" w:hanging="180"/>
+      </w:pPr>
+    </w:lvl>
+  </w:abstractNum>
   <w:num w:numId="1" w16cid:durableId="142090785">
-    <w:abstractNumId w:val="4"/>
+    <w:abstractNumId w:val="6"/>
   </w:num>
   <w:num w:numId="2" w16cid:durableId="808322135">
-    <w:abstractNumId w:val="8"/>
+    <w:abstractNumId w:val="10"/>
   </w:num>
   <w:num w:numId="3" w16cid:durableId="1067731507">
-    <w:abstractNumId w:val="16"/>
+    <w:abstractNumId w:val="20"/>
   </w:num>
   <w:num w:numId="4" w16cid:durableId="948853460">
-    <w:abstractNumId w:val="14"/>
+    <w:abstractNumId w:val="18"/>
   </w:num>
   <w:num w:numId="5" w16cid:durableId="1898854143">
-    <w:abstractNumId w:val="7"/>
+    <w:abstractNumId w:val="9"/>
   </w:num>
   <w:num w:numId="6" w16cid:durableId="1348411513">
-    <w:abstractNumId w:val="24"/>
+    <w:abstractNumId w:val="28"/>
   </w:num>
   <w:num w:numId="7" w16cid:durableId="684793169">
-    <w:abstractNumId w:val="26"/>
+    <w:abstractNumId w:val="31"/>
   </w:num>
   <w:num w:numId="8" w16cid:durableId="691423152">
     <w:abstractNumId w:val="1"/>
   </w:num>
   <w:num w:numId="9" w16cid:durableId="1382754610">
-    <w:abstractNumId w:val="6"/>
+    <w:abstractNumId w:val="8"/>
   </w:num>
   <w:num w:numId="10" w16cid:durableId="1834371412">
-    <w:abstractNumId w:val="22"/>
+    <w:abstractNumId w:val="26"/>
   </w:num>
   <w:num w:numId="11" w16cid:durableId="247421799">
+    <w:abstractNumId w:val="23"/>
+  </w:num>
+  <w:num w:numId="12" w16cid:durableId="60907253">
+    <w:abstractNumId w:val="16"/>
+  </w:num>
+  <w:num w:numId="13" w16cid:durableId="1898473680">
     <w:abstractNumId w:val="19"/>
   </w:num>
-  <w:num w:numId="12" w16cid:durableId="60907253">
-    <w:abstractNumId w:val="12"/>
-  </w:num>
-  <w:num w:numId="13" w16cid:durableId="1898473680">
-    <w:abstractNumId w:val="15"/>
-  </w:num>
   <w:num w:numId="14" w16cid:durableId="1945116037">
-    <w:abstractNumId w:val="9"/>
+    <w:abstractNumId w:val="11"/>
   </w:num>
   <w:num w:numId="15" w16cid:durableId="1985158662">
     <w:abstractNumId w:val="2"/>
   </w:num>
   <w:num w:numId="16" w16cid:durableId="191766677">
-    <w:abstractNumId w:val="27"/>
+    <w:abstractNumId w:val="32"/>
   </w:num>
   <w:num w:numId="17" w16cid:durableId="1950428363">
+    <w:abstractNumId w:val="25"/>
+  </w:num>
+  <w:num w:numId="18" w16cid:durableId="918635638">
+    <w:abstractNumId w:val="34"/>
+  </w:num>
+  <w:num w:numId="19" w16cid:durableId="1048916256">
+    <w:abstractNumId w:val="30"/>
+  </w:num>
+  <w:num w:numId="20" w16cid:durableId="1656370374">
     <w:abstractNumId w:val="21"/>
   </w:num>
-  <w:num w:numId="18" w16cid:durableId="918635638">
-    <w:abstractNumId w:val="28"/>
+  <w:num w:numId="21" w16cid:durableId="157229643">
+    <w:abstractNumId w:val="22"/>
   </w:num>
-  <w:num w:numId="19" w16cid:durableId="1048916256">
-    <w:abstractNumId w:val="25"/>
+  <w:num w:numId="22" w16cid:durableId="270405652">
+    <w:abstractNumId w:val="7"/>
   </w:num>
-  <w:num w:numId="20" w16cid:durableId="1656370374">
+  <w:num w:numId="23" w16cid:durableId="1580092732">
+    <w:abstractNumId w:val="12"/>
+  </w:num>
+  <w:num w:numId="24" w16cid:durableId="778795409">
+    <w:abstractNumId w:val="35"/>
+  </w:num>
+  <w:num w:numId="25" w16cid:durableId="583297365">
+    <w:abstractNumId w:val="13"/>
+  </w:num>
+  <w:num w:numId="26" w16cid:durableId="1307467379">
     <w:abstractNumId w:val="17"/>
   </w:num>
-  <w:num w:numId="21" w16cid:durableId="157229643">
-    <w:abstractNumId w:val="18"/>
-  </w:num>
-  <w:num w:numId="22" w16cid:durableId="270405652">
+  <w:num w:numId="27" w16cid:durableId="1181971073">
     <w:abstractNumId w:val="5"/>
   </w:num>
-  <w:num w:numId="23" w16cid:durableId="1580092732">
-    <w:abstractNumId w:val="10"/>
-  </w:num>
-  <w:num w:numId="24" w16cid:durableId="778795409">
-    <w:abstractNumId w:val="29"/>
-  </w:num>
-  <w:num w:numId="25" w16cid:durableId="583297365">
-    <w:abstractNumId w:val="11"/>
-  </w:num>
-  <w:num w:numId="26" w16cid:durableId="1307467379">
-    <w:abstractNumId w:val="13"/>
-  </w:num>
-  <w:num w:numId="27" w16cid:durableId="1181971073">
-    <w:abstractNumId w:val="3"/>
-  </w:num>
   <w:num w:numId="28" w16cid:durableId="1407654406">
-    <w:abstractNumId w:val="20"/>
+    <w:abstractNumId w:val="24"/>
   </w:num>
   <w:num w:numId="29" w16cid:durableId="1720975828">
-    <w:abstractNumId w:val="23"/>
+    <w:abstractNumId w:val="27"/>
   </w:num>
   <w:num w:numId="30" w16cid:durableId="1653286696">
     <w:abstractNumId w:val="0"/>
+  </w:num>
+  <w:num w:numId="31" w16cid:durableId="377751122">
+    <w:abstractNumId w:val="15"/>
+  </w:num>
+  <w:num w:numId="32" w16cid:durableId="637031607">
+    <w:abstractNumId w:val="3"/>
+  </w:num>
+  <w:num w:numId="33" w16cid:durableId="1325668032">
+    <w:abstractNumId w:val="29"/>
+  </w:num>
+  <w:num w:numId="34" w16cid:durableId="1762722177">
+    <w:abstractNumId w:val="14"/>
+  </w:num>
+  <w:num w:numId="35" w16cid:durableId="1531214916">
+    <w:abstractNumId w:val="36"/>
+  </w:num>
+  <w:num w:numId="36" w16cid:durableId="62920468">
+    <w:abstractNumId w:val="4"/>
+  </w:num>
+  <w:num w:numId="37" w16cid:durableId="250891121">
+    <w:abstractNumId w:val="33"/>
   </w:num>
   <w:numIdMacAtCleanup w:val="30"/>
 </w:numbering>
@@ -24586,16 +25262,15 @@
     <w:basedOn w:val="Normal"/>
     <w:next w:val="Normal"/>
     <w:link w:val="Heading2Char"/>
-    <w:autoRedefine/>
     <w:uiPriority w:val="9"/>
     <w:unhideWhenUsed/>
     <w:qFormat/>
-    <w:rsid w:val="00D23787"/>
+    <w:rsid w:val="00CA0D59"/>
     <w:pPr>
       <w:keepNext/>
       <w:keepLines/>
       <w:numPr>
-        <w:numId w:val="8"/>
+        <w:numId w:val="37"/>
       </w:numPr>
       <w:spacing w:before="40" w:after="0" w:line="288" w:lineRule="auto"/>
       <w:outlineLvl w:val="1"/>
@@ -24958,7 +25633,7 @@
     <w:basedOn w:val="DefaultParagraphFont"/>
     <w:link w:val="Heading2"/>
     <w:uiPriority w:val="9"/>
-    <w:rsid w:val="00D23787"/>
+    <w:rsid w:val="00CA0D59"/>
     <w:rPr>
       <w:rFonts w:ascii="Times New Roman" w:eastAsiaTheme="majorEastAsia" w:hAnsi="Times New Roman" w:cstheme="majorBidi"/>
       <w:b/>

</xml_diff>